<commit_message>
Add w8d4 and new resources
</commit_message>
<xml_diff>
--- a/notes/resources/general_resources.docx
+++ b/notes/resources/general_resources.docx
@@ -29,13 +29,7 @@
         </w:r>
       </w:hyperlink>
       <w:r>
-        <w:t xml:space="preserve"> </w:t>
-      </w:r>
-      <w:r>
-        <w:t xml:space="preserve">– </w:t>
-      </w:r>
-      <w:r>
-        <w:t xml:space="preserve">Dave </w:t>
+        <w:t xml:space="preserve"> – Dave </w:t>
       </w:r>
       <w:proofErr w:type="spellStart"/>
       <w:r>
@@ -63,6 +57,42 @@
       </w:hyperlink>
       <w:r>
         <w:t xml:space="preserve"> – Lewis Parr</w:t>
+      </w:r>
+    </w:p>
+    <w:p/>
+    <w:p>
+      <w:pPr>
+        <w:pStyle w:val="Heading2"/>
+      </w:pPr>
+      <w:r>
+        <w:t>Non-code skills relevant to Software Engineers</w:t>
+      </w:r>
+    </w:p>
+    <w:p>
+      <w:hyperlink r:id="rId6" w:history="1">
+        <w:r>
+          <w:rPr>
+            <w:rStyle w:val="Hyperlink"/>
+          </w:rPr>
+          <w:t>https://addyosmani.com/blog/software-engineering-soft-parts/</w:t>
+        </w:r>
+      </w:hyperlink>
+      <w:r>
+        <w:t xml:space="preserve"> </w:t>
+      </w:r>
+      <w:r>
+        <w:t xml:space="preserve">– </w:t>
+      </w:r>
+      <w:r>
+        <w:t xml:space="preserve">Dan </w:t>
+      </w:r>
+      <w:proofErr w:type="spellStart"/>
+      <w:r>
+        <w:t>Hawkesford</w:t>
+      </w:r>
+      <w:proofErr w:type="spellEnd"/>
+      <w:r>
+        <w:t xml:space="preserve"> (via his mentor)</w:t>
       </w:r>
     </w:p>
     <w:sectPr>

</xml_diff>